<commit_message>
Fixed web tag to work correctly
</commit_message>
<xml_diff>
--- a/Others/Negotiate Energy Charge/template.docx
+++ b/Others/Negotiate Energy Charge/template.docx
@@ -1018,7 +1018,13 @@
         <w:t xml:space="preserve">The plant can go to the </w:t>
       </w:r>
       <w:r>
-        <w:t>${WEB}</w:t>
+        <w:t>${</w:t>
+      </w:r>
+      <w:r>
+        <w:t>WEB</w:t>
+      </w:r>
+      <w:r>
+        <w:t>}</w:t>
       </w:r>
       <w:r>
         <w:t xml:space="preserve"> </w:t>
@@ -1315,7 +1321,19 @@
 
 <file path=word/commentsExtensible.xml><?xml version="1.0" encoding="utf-8"?>
 <w16cex:commentsExtensible xmlns:wpc="http://schemas.microsoft.com/office/word/2010/wordprocessingCanvas" xmlns:cx="http://schemas.microsoft.com/office/drawing/2014/chartex" xmlns:cx1="http://schemas.microsoft.com/office/drawing/2015/9/8/chartex" xmlns:cx2="http://schemas.microsoft.com/office/drawing/2015/10/21/chartex" xmlns:cx3="http://schemas.microsoft.com/office/drawing/2016/5/9/chartex" xmlns:cx4="http://schemas.microsoft.com/office/drawing/2016/5/10/chartex" xmlns:cx5="http://schemas.microsoft.com/office/drawing/2016/5/11/chartex" xmlns:cx6="http://schemas.microsoft.com/office/drawing/2016/5/12/chartex" xmlns:cx7="http://schemas.microsoft.com/office/drawing/2016/5/13/chartex" xmlns:cx8="http://schemas.microsoft.com/office/drawing/2016/5/14/chartex" xmlns:cr="http://schemas.microsoft.com/office/comments/2020/reactions" xmlns:mc="http://schemas.openxmlformats.org/markup-compatibility/2006" xmlns:aink="http://schemas.microsoft.com/office/drawing/2016/ink" xmlns:am3d="http://schemas.microsoft.com/office/drawing/2017/model3d" xmlns:o="urn:schemas-microsoft-com:office:office" xmlns:oel="http://schemas.microsoft.com/office/2019/extlst" xmlns:r="http://schemas.openxmlformats.org/officeDocument/2006/relationships" xmlns:m="http://schemas.openxmlformats.org/officeDocument/2006/math" xmlns:v="urn:schemas-microsoft-com:vml" xmlns:wp14="http://schemas.microsoft.com/office/word/2010/wordprocessingDrawing" xmlns:wp="http://schemas.openxmlformats.org/drawingml/2006/wordprocessingDrawing" xmlns:w10="urn:schemas-microsoft-com:office:word" xmlns:w="http://schemas.openxmlformats.org/wordprocessingml/2006/main" xmlns:w14="http://schemas.microsoft.com/office/word/2010/wordml" xmlns:w15="http://schemas.microsoft.com/office/word/2012/wordml" xmlns:w16cex="http://schemas.microsoft.com/office/word/2018/wordml/cex" xmlns:w16cid="http://schemas.microsoft.com/office/word/2016/wordml/cid" xmlns:w16="http://schemas.microsoft.com/office/word/2018/wordml" xmlns:w16sdtdh="http://schemas.microsoft.com/office/word/2020/wordml/sdtdatahash" xmlns:w16se="http://schemas.microsoft.com/office/word/2015/wordml/symex" xmlns:wpg="http://schemas.microsoft.com/office/word/2010/wordprocessingGroup" xmlns:wpi="http://schemas.microsoft.com/office/word/2010/wordprocessingInk" xmlns:wne="http://schemas.microsoft.com/office/word/2006/wordml" xmlns:wps="http://schemas.microsoft.com/office/word/2010/wordprocessingShape" mc:Ignorable="w14 w15 w16se w16cid w16 w16cex w16sdtdh cr wp14">
-  <w16cex:commentExtensible w16cex:durableId="226F43C7" w16cex:dateUtc="2023-12-18T23:42:00Z"/>
+  <w16cex:commentExtensible w16cex:durableId="226F43C7" w16cex:dateUtc="2023-12-18T23:42:00Z">
+    <w16cex:extLst>
+      <w16:ext w16:uri="{CE6994B0-6A32-4C9F-8C6B-6E91EDA988CE}">
+        <cr:reactions xmlns:cr="http://schemas.microsoft.com/office/comments/2020/reactions">
+          <cr:reaction reactionType="1">
+            <cr:reactionInfo dateUtc="2024-01-20T05:16:22Z">
+              <cr:user userId="2f3315927d3711d0" userProvider="Windows Live" userName="Alex Rios"/>
+            </cr:reactionInfo>
+          </cr:reaction>
+        </cr:reactions>
+      </w16:ext>
+    </w16cex:extLst>
+  </w16cex:commentExtensible>
   <w16cex:commentExtensible w16cex:durableId="097FABF2" w16cex:dateUtc="2023-12-18T23:43:00Z"/>
   <w16cex:commentExtensible w16cex:durableId="28A62A26" w16cex:dateUtc="2023-12-18T23:43:00Z"/>
   <w16cex:commentExtensible w16cex:durableId="0D3C92BA" w16cex:dateUtc="2023-12-18T23:52:00Z"/>

</xml_diff>

<commit_message>
Changes link to website
python-docx doesn't support footnote manipulation. Moved the link to body text.
</commit_message>
<xml_diff>
--- a/Others/Negotiate Energy Charge/template.docx
+++ b/Others/Negotiate Energy Charge/template.docx
@@ -76,24 +76,6 @@
         </w:rPr>
         <w:t>}</w:t>
       </w:r>
-      <w:commentRangeStart w:id="1"/>
-      <w:commentRangeStart w:id="2"/>
-      <w:commentRangeEnd w:id="1"/>
-      <w:r>
-        <w:rPr>
-          <w:rStyle w:val="CommentReference"/>
-          <w:b w:val="0"/>
-        </w:rPr>
-        <w:commentReference w:id="1"/>
-      </w:r>
-      <w:commentRangeEnd w:id="2"/>
-      <w:r>
-        <w:rPr>
-          <w:rStyle w:val="CommentReference"/>
-          <w:b w:val="0"/>
-        </w:rPr>
-        <w:commentReference w:id="2"/>
-      </w:r>
       <w:r>
         <w:rPr>
           <w:rFonts w:eastAsia="Arial Unicode MS"/>
@@ -121,8 +103,8 @@
         <w:spacing w:line="360" w:lineRule="auto"/>
         <w:jc w:val="both"/>
       </w:pPr>
-      <w:bookmarkStart w:id="3" w:name="h.30j0zll" w:colFirst="0" w:colLast="0"/>
-      <w:bookmarkEnd w:id="3"/>
+      <w:bookmarkStart w:id="1" w:name="h.30j0zll" w:colFirst="0" w:colLast="0"/>
+      <w:bookmarkEnd w:id="1"/>
       <w:r>
         <w:tab/>
         <w:t xml:space="preserve">It is recommended that the plant negotiate </w:t>
@@ -167,7 +149,7 @@
           <w:tab w:val="right" w:pos="720"/>
           <w:tab w:val="left" w:pos="1440"/>
         </w:tabs>
-        <w:spacing w:line="360" w:lineRule="auto"/>
+        <w:spacing w:before="120" w:after="120" w:line="360" w:lineRule="auto"/>
         <w:jc w:val="both"/>
       </w:pPr>
       <w:r>
@@ -336,7 +318,7 @@
     <w:p>
       <w:pPr>
         <w:keepNext/>
-        <w:spacing w:before="120" w:line="360" w:lineRule="auto"/>
+        <w:spacing w:before="240" w:line="360" w:lineRule="auto"/>
       </w:pPr>
       <w:r>
         <w:rPr>
@@ -381,14 +363,6 @@
       <w:r>
         <w:t>{NGC}</w:t>
       </w:r>
-      <w:commentRangeStart w:id="4"/>
-      <w:commentRangeEnd w:id="4"/>
-      <w:r>
-        <w:rPr>
-          <w:rStyle w:val="CommentReference"/>
-        </w:rPr>
-        <w:commentReference w:id="4"/>
-      </w:r>
       <w:r>
         <w:t>/</w:t>
       </w:r>
@@ -396,7 +370,10 @@
         <w:t>${UNIT}</w:t>
       </w:r>
       <w:r>
-        <w:t xml:space="preserve"> which is higher than </w:t>
+        <w:t>, which</w:t>
+      </w:r>
+      <w:r>
+        <w:t xml:space="preserve"> is higher than </w:t>
       </w:r>
       <w:r>
         <w:t xml:space="preserve">the </w:t>
@@ -590,7 +567,13 @@
         <w:jc w:val="both"/>
       </w:pPr>
       <w:r>
-        <w:t>where</w:t>
+        <w:t>w</w:t>
+      </w:r>
+      <w:r>
+        <w:t>here</w:t>
+      </w:r>
+      <w:r>
+        <w:t>,</w:t>
       </w:r>
     </w:p>
     <w:p>
@@ -622,7 +605,7 @@
         <w:t xml:space="preserve"> usage by the </w:t>
       </w:r>
       <w:r>
-        <w:t>plant;</w:t>
+        <w:t>plant</w:t>
       </w:r>
     </w:p>
     <w:p>
@@ -684,7 +667,7 @@
         <w:t xml:space="preserve"> </w:t>
       </w:r>
       <w:r>
-        <w:t>cost;</w:t>
+        <w:t>cost</w:t>
       </w:r>
     </w:p>
     <w:p>
@@ -752,9 +735,6 @@
       <w:r>
         <w:t>cost</w:t>
       </w:r>
-      <w:r>
-        <w:t xml:space="preserve">; </w:t>
-      </w:r>
     </w:p>
     <w:p>
       <w:pPr>
@@ -775,14 +755,6 @@
       <w:r>
         <w:t>${PEC}</w:t>
       </w:r>
-      <w:commentRangeStart w:id="5"/>
-      <w:commentRangeEnd w:id="5"/>
-      <w:r>
-        <w:rPr>
-          <w:rStyle w:val="CommentReference"/>
-        </w:rPr>
-        <w:commentReference w:id="5"/>
-      </w:r>
       <w:r>
         <w:t>/</w:t>
       </w:r>
@@ -797,17 +769,6 @@
       </w:r>
       <w:r>
         <w:t>${CM}</w:t>
-      </w:r>
-      <w:commentRangeStart w:id="6"/>
-      <w:commentRangeEnd w:id="6"/>
-      <w:r>
-        <w:rPr>
-          <w:rStyle w:val="CommentReference"/>
-        </w:rPr>
-        <w:commentReference w:id="6"/>
-      </w:r>
-      <w:r>
-        <w:t xml:space="preserve"> ${CY}</w:t>
       </w:r>
     </w:p>
     <w:p>
@@ -838,7 +799,7 @@
         <w:t>Annual</w:t>
       </w:r>
       <w:r>
-        <w:t xml:space="preserve"> cost savings;</w:t>
+        <w:t xml:space="preserve"> cost savings</w:t>
       </w:r>
     </w:p>
     <w:p>
@@ -959,7 +920,6 @@
         <w:jc w:val="both"/>
       </w:pPr>
       <w:r>
-        <w:lastRenderedPageBreak/>
         <w:tab/>
       </w:r>
       <w:r>
@@ -979,6 +939,7 @@
         <w:jc w:val="both"/>
       </w:pPr>
       <w:r>
+        <w:lastRenderedPageBreak/>
         <w:tab/>
       </w:r>
       <w:r>
@@ -1015,27 +976,18 @@
         <w:t xml:space="preserve">. </w:t>
       </w:r>
       <w:r>
-        <w:t xml:space="preserve">The plant can go to the </w:t>
-      </w:r>
-      <w:r>
-        <w:t>${</w:t>
-      </w:r>
-      <w:r>
-        <w:t>WEB</w:t>
-      </w:r>
-      <w:r>
-        <w:t>}</w:t>
+        <w:t xml:space="preserve">The plant can go to </w:t>
+      </w:r>
+      <w:r>
+        <w:t xml:space="preserve">${SITE} </w:t>
+      </w:r>
+      <w:r>
+        <w:t>to learn more about negotiating</w:t>
       </w:r>
       <w:r>
         <w:t xml:space="preserve"> </w:t>
       </w:r>
       <w:r>
-        <w:t>website to learn more about negotiating</w:t>
-      </w:r>
-      <w:r>
-        <w:t xml:space="preserve"> </w:t>
-      </w:r>
-      <w:r>
         <w:t>and</w:t>
       </w:r>
       <w:r>
@@ -1049,12 +1001,6 @@
       </w:r>
       <w:r>
         <w:t xml:space="preserve"> begin the process.</w:t>
-      </w:r>
-      <w:r>
-        <w:rPr>
-          <w:rStyle w:val="FootnoteReference"/>
-        </w:rPr>
-        <w:footnoteReference w:id="1"/>
       </w:r>
     </w:p>
     <w:p>
@@ -1204,12 +1150,12 @@
       </w:r>
     </w:p>
     <w:sectPr>
-      <w:headerReference w:type="even" r:id="rId11"/>
-      <w:headerReference w:type="default" r:id="rId12"/>
-      <w:footerReference w:type="even" r:id="rId13"/>
-      <w:footerReference w:type="default" r:id="rId14"/>
-      <w:headerReference w:type="first" r:id="rId15"/>
-      <w:footerReference w:type="first" r:id="rId16"/>
+      <w:headerReference w:type="even" r:id="rId7"/>
+      <w:headerReference w:type="default" r:id="rId8"/>
+      <w:footerReference w:type="even" r:id="rId9"/>
+      <w:footerReference w:type="default" r:id="rId10"/>
+      <w:headerReference w:type="first" r:id="rId11"/>
+      <w:footerReference w:type="first" r:id="rId12"/>
       <w:pgSz w:w="12240" w:h="15840"/>
       <w:pgMar w:top="1440" w:right="1440" w:bottom="1440" w:left="1440" w:header="720" w:footer="720" w:gutter="0"/>
       <w:pgNumType w:start="1"/>
@@ -1217,138 +1163,6 @@
     </w:sectPr>
   </w:body>
 </w:document>
-</file>
-
-<file path=word/comments.xml><?xml version="1.0" encoding="utf-8"?>
-<w:comments xmlns:wpc="http://schemas.microsoft.com/office/word/2010/wordprocessingCanvas" xmlns:cx="http://schemas.microsoft.com/office/drawing/2014/chartex" xmlns:cx1="http://schemas.microsoft.com/office/drawing/2015/9/8/chartex" xmlns:cx2="http://schemas.microsoft.com/office/drawing/2015/10/21/chartex" xmlns:cx3="http://schemas.microsoft.com/office/drawing/2016/5/9/chartex" xmlns:cx4="http://schemas.microsoft.com/office/drawing/2016/5/10/chartex" xmlns:cx5="http://schemas.microsoft.com/office/drawing/2016/5/11/chartex" xmlns:cx6="http://schemas.microsoft.com/office/drawing/2016/5/12/chartex" xmlns:cx7="http://schemas.microsoft.com/office/drawing/2016/5/13/chartex" xmlns:cx8="http://schemas.microsoft.com/office/drawing/2016/5/14/chartex" xmlns:mc="http://schemas.openxmlformats.org/markup-compatibility/2006" xmlns:aink="http://schemas.microsoft.com/office/drawing/2016/ink" xmlns:am3d="http://schemas.microsoft.com/office/drawing/2017/model3d" xmlns:o="urn:schemas-microsoft-com:office:office" xmlns:oel="http://schemas.microsoft.com/office/2019/extlst" xmlns:r="http://schemas.openxmlformats.org/officeDocument/2006/relationships" xmlns:m="http://schemas.openxmlformats.org/officeDocument/2006/math" xmlns:v="urn:schemas-microsoft-com:vml" xmlns:wp14="http://schemas.microsoft.com/office/word/2010/wordprocessingDrawing" xmlns:wp="http://schemas.openxmlformats.org/drawingml/2006/wordprocessingDrawing" xmlns:w10="urn:schemas-microsoft-com:office:word" xmlns:w="http://schemas.openxmlformats.org/wordprocessingml/2006/main" xmlns:w14="http://schemas.microsoft.com/office/word/2010/wordml" xmlns:w15="http://schemas.microsoft.com/office/word/2012/wordml" xmlns:w16cex="http://schemas.microsoft.com/office/word/2018/wordml/cex" xmlns:w16cid="http://schemas.microsoft.com/office/word/2016/wordml/cid" xmlns:w16="http://schemas.microsoft.com/office/word/2018/wordml" xmlns:w16sdtdh="http://schemas.microsoft.com/office/word/2020/wordml/sdtdatahash" xmlns:w16se="http://schemas.microsoft.com/office/word/2015/wordml/symex" xmlns:wpg="http://schemas.microsoft.com/office/word/2010/wordprocessingGroup" xmlns:wpi="http://schemas.microsoft.com/office/word/2010/wordprocessingInk" xmlns:wne="http://schemas.microsoft.com/office/word/2006/wordml" xmlns:wps="http://schemas.microsoft.com/office/word/2010/wordprocessingShape" mc:Ignorable="w14 w15 w16se w16cid w16 w16cex w16sdtdh wp14">
-  <w:comment w:id="1" w:author="Guanyang Xue" w:date="2023-12-18T18:42:00Z" w:initials="GX">
-    <w:p>
-      <w:r>
-        <w:rPr>
-          <w:rStyle w:val="CommentReference"/>
-        </w:rPr>
-        <w:annotationRef/>
-      </w:r>
-      <w:r>
-        <w:rPr>
-          <w:sz w:val="20"/>
-          <w:szCs w:val="20"/>
-        </w:rPr>
-        <w:t xml:space="preserve">Could be electricity, demand, natural gas, propane, etc. </w:t>
-      </w:r>
-    </w:p>
-  </w:comment>
-  <w:comment w:id="2" w:author="Guanyang Xue" w:date="2023-12-18T18:43:00Z" w:initials="GX">
-    <w:p>
-      <w:r>
-        <w:rPr>
-          <w:rStyle w:val="CommentReference"/>
-        </w:rPr>
-        <w:annotationRef/>
-      </w:r>
-      <w:r>
-        <w:rPr>
-          <w:sz w:val="20"/>
-          <w:szCs w:val="20"/>
-        </w:rPr>
-        <w:t>This should be specified in database.json5</w:t>
-      </w:r>
-    </w:p>
-  </w:comment>
-  <w:comment w:id="4" w:author="Guanyang Xue" w:date="2023-12-18T18:43:00Z" w:initials="GX">
-    <w:p>
-      <w:r>
-        <w:rPr>
-          <w:rStyle w:val="CommentReference"/>
-        </w:rPr>
-        <w:annotationRef/>
-      </w:r>
-      <w:r>
-        <w:rPr>
-          <w:sz w:val="20"/>
-          <w:szCs w:val="20"/>
-        </w:rPr>
-        <w:t>Read from utility.json5 (not database.json5)</w:t>
-      </w:r>
-    </w:p>
-  </w:comment>
-  <w:comment w:id="5" w:author="Guanyang Xue" w:date="2023-12-18T18:52:00Z" w:initials="GX">
-    <w:p>
-      <w:r>
-        <w:rPr>
-          <w:rStyle w:val="CommentReference"/>
-        </w:rPr>
-        <w:annotationRef/>
-      </w:r>
-      <w:r>
-        <w:rPr>
-          <w:sz w:val="20"/>
-          <w:szCs w:val="20"/>
-        </w:rPr>
-        <w:t>This number should be provided by database.json5</w:t>
-      </w:r>
-    </w:p>
-  </w:comment>
-  <w:comment w:id="6" w:author="Guanyang Xue" w:date="2023-12-18T18:45:00Z" w:initials="GX">
-    <w:p>
-      <w:r>
-        <w:rPr>
-          <w:rStyle w:val="CommentReference"/>
-        </w:rPr>
-        <w:annotationRef/>
-      </w:r>
-      <w:r>
-        <w:rPr>
-          <w:sz w:val="20"/>
-          <w:szCs w:val="20"/>
-        </w:rPr>
-        <w:t>Current Month</w:t>
-      </w:r>
-    </w:p>
-  </w:comment>
-</w:comments>
-</file>
-
-<file path=word/commentsExtended.xml><?xml version="1.0" encoding="utf-8"?>
-<w15:commentsEx xmlns:wpc="http://schemas.microsoft.com/office/word/2010/wordprocessingCanvas" xmlns:cx="http://schemas.microsoft.com/office/drawing/2014/chartex" xmlns:cx1="http://schemas.microsoft.com/office/drawing/2015/9/8/chartex" xmlns:cx2="http://schemas.microsoft.com/office/drawing/2015/10/21/chartex" xmlns:cx3="http://schemas.microsoft.com/office/drawing/2016/5/9/chartex" xmlns:cx4="http://schemas.microsoft.com/office/drawing/2016/5/10/chartex" xmlns:cx5="http://schemas.microsoft.com/office/drawing/2016/5/11/chartex" xmlns:cx6="http://schemas.microsoft.com/office/drawing/2016/5/12/chartex" xmlns:cx7="http://schemas.microsoft.com/office/drawing/2016/5/13/chartex" xmlns:cx8="http://schemas.microsoft.com/office/drawing/2016/5/14/chartex" xmlns:mc="http://schemas.openxmlformats.org/markup-compatibility/2006" xmlns:aink="http://schemas.microsoft.com/office/drawing/2016/ink" xmlns:am3d="http://schemas.microsoft.com/office/drawing/2017/model3d" xmlns:o="urn:schemas-microsoft-com:office:office" xmlns:oel="http://schemas.microsoft.com/office/2019/extlst" xmlns:r="http://schemas.openxmlformats.org/officeDocument/2006/relationships" xmlns:m="http://schemas.openxmlformats.org/officeDocument/2006/math" xmlns:v="urn:schemas-microsoft-com:vml" xmlns:wp14="http://schemas.microsoft.com/office/word/2010/wordprocessingDrawing" xmlns:wp="http://schemas.openxmlformats.org/drawingml/2006/wordprocessingDrawing" xmlns:w10="urn:schemas-microsoft-com:office:word" xmlns:w="http://schemas.openxmlformats.org/wordprocessingml/2006/main" xmlns:w14="http://schemas.microsoft.com/office/word/2010/wordml" xmlns:w15="http://schemas.microsoft.com/office/word/2012/wordml" xmlns:w16cex="http://schemas.microsoft.com/office/word/2018/wordml/cex" xmlns:w16cid="http://schemas.microsoft.com/office/word/2016/wordml/cid" xmlns:w16="http://schemas.microsoft.com/office/word/2018/wordml" xmlns:w16sdtdh="http://schemas.microsoft.com/office/word/2020/wordml/sdtdatahash" xmlns:w16se="http://schemas.microsoft.com/office/word/2015/wordml/symex" xmlns:wpg="http://schemas.microsoft.com/office/word/2010/wordprocessingGroup" xmlns:wpi="http://schemas.microsoft.com/office/word/2010/wordprocessingInk" xmlns:wne="http://schemas.microsoft.com/office/word/2006/wordml" xmlns:wps="http://schemas.microsoft.com/office/word/2010/wordprocessingShape" mc:Ignorable="w14 w15 w16se w16cid w16 w16cex w16sdtdh wp14">
-  <w15:commentEx w15:paraId="787FECFC" w15:done="0"/>
-  <w15:commentEx w15:paraId="1B63E404" w15:paraIdParent="787FECFC" w15:done="0"/>
-  <w15:commentEx w15:paraId="531ED58A" w15:done="0"/>
-  <w15:commentEx w15:paraId="44AFB0B7" w15:done="0"/>
-  <w15:commentEx w15:paraId="5412A4B4" w15:done="0"/>
-</w15:commentsEx>
-</file>
-
-<file path=word/commentsExtensible.xml><?xml version="1.0" encoding="utf-8"?>
-<w16cex:commentsExtensible xmlns:wpc="http://schemas.microsoft.com/office/word/2010/wordprocessingCanvas" xmlns:cx="http://schemas.microsoft.com/office/drawing/2014/chartex" xmlns:cx1="http://schemas.microsoft.com/office/drawing/2015/9/8/chartex" xmlns:cx2="http://schemas.microsoft.com/office/drawing/2015/10/21/chartex" xmlns:cx3="http://schemas.microsoft.com/office/drawing/2016/5/9/chartex" xmlns:cx4="http://schemas.microsoft.com/office/drawing/2016/5/10/chartex" xmlns:cx5="http://schemas.microsoft.com/office/drawing/2016/5/11/chartex" xmlns:cx6="http://schemas.microsoft.com/office/drawing/2016/5/12/chartex" xmlns:cx7="http://schemas.microsoft.com/office/drawing/2016/5/13/chartex" xmlns:cx8="http://schemas.microsoft.com/office/drawing/2016/5/14/chartex" xmlns:cr="http://schemas.microsoft.com/office/comments/2020/reactions" xmlns:mc="http://schemas.openxmlformats.org/markup-compatibility/2006" xmlns:aink="http://schemas.microsoft.com/office/drawing/2016/ink" xmlns:am3d="http://schemas.microsoft.com/office/drawing/2017/model3d" xmlns:o="urn:schemas-microsoft-com:office:office" xmlns:oel="http://schemas.microsoft.com/office/2019/extlst" xmlns:r="http://schemas.openxmlformats.org/officeDocument/2006/relationships" xmlns:m="http://schemas.openxmlformats.org/officeDocument/2006/math" xmlns:v="urn:schemas-microsoft-com:vml" xmlns:wp14="http://schemas.microsoft.com/office/word/2010/wordprocessingDrawing" xmlns:wp="http://schemas.openxmlformats.org/drawingml/2006/wordprocessingDrawing" xmlns:w10="urn:schemas-microsoft-com:office:word" xmlns:w="http://schemas.openxmlformats.org/wordprocessingml/2006/main" xmlns:w14="http://schemas.microsoft.com/office/word/2010/wordml" xmlns:w15="http://schemas.microsoft.com/office/word/2012/wordml" xmlns:w16cex="http://schemas.microsoft.com/office/word/2018/wordml/cex" xmlns:w16cid="http://schemas.microsoft.com/office/word/2016/wordml/cid" xmlns:w16="http://schemas.microsoft.com/office/word/2018/wordml" xmlns:w16sdtdh="http://schemas.microsoft.com/office/word/2020/wordml/sdtdatahash" xmlns:w16se="http://schemas.microsoft.com/office/word/2015/wordml/symex" xmlns:wpg="http://schemas.microsoft.com/office/word/2010/wordprocessingGroup" xmlns:wpi="http://schemas.microsoft.com/office/word/2010/wordprocessingInk" xmlns:wne="http://schemas.microsoft.com/office/word/2006/wordml" xmlns:wps="http://schemas.microsoft.com/office/word/2010/wordprocessingShape" mc:Ignorable="w14 w15 w16se w16cid w16 w16cex w16sdtdh cr wp14">
-  <w16cex:commentExtensible w16cex:durableId="226F43C7" w16cex:dateUtc="2023-12-18T23:42:00Z">
-    <w16cex:extLst>
-      <w16:ext w16:uri="{CE6994B0-6A32-4C9F-8C6B-6E91EDA988CE}">
-        <cr:reactions xmlns:cr="http://schemas.microsoft.com/office/comments/2020/reactions">
-          <cr:reaction reactionType="1">
-            <cr:reactionInfo dateUtc="2024-01-20T05:16:22Z">
-              <cr:user userId="2f3315927d3711d0" userProvider="Windows Live" userName="Alex Rios"/>
-            </cr:reactionInfo>
-          </cr:reaction>
-        </cr:reactions>
-      </w16:ext>
-    </w16cex:extLst>
-  </w16cex:commentExtensible>
-  <w16cex:commentExtensible w16cex:durableId="097FABF2" w16cex:dateUtc="2023-12-18T23:43:00Z"/>
-  <w16cex:commentExtensible w16cex:durableId="28A62A26" w16cex:dateUtc="2023-12-18T23:43:00Z"/>
-  <w16cex:commentExtensible w16cex:durableId="0D3C92BA" w16cex:dateUtc="2023-12-18T23:52:00Z"/>
-  <w16cex:commentExtensible w16cex:durableId="74774B62" w16cex:dateUtc="2023-12-18T23:45:00Z"/>
-</w16cex:commentsExtensible>
-</file>
-
-<file path=word/commentsIds.xml><?xml version="1.0" encoding="utf-8"?>
-<w16cid:commentsIds xmlns:wpc="http://schemas.microsoft.com/office/word/2010/wordprocessingCanvas" xmlns:cx="http://schemas.microsoft.com/office/drawing/2014/chartex" xmlns:cx1="http://schemas.microsoft.com/office/drawing/2015/9/8/chartex" xmlns:cx2="http://schemas.microsoft.com/office/drawing/2015/10/21/chartex" xmlns:cx3="http://schemas.microsoft.com/office/drawing/2016/5/9/chartex" xmlns:cx4="http://schemas.microsoft.com/office/drawing/2016/5/10/chartex" xmlns:cx5="http://schemas.microsoft.com/office/drawing/2016/5/11/chartex" xmlns:cx6="http://schemas.microsoft.com/office/drawing/2016/5/12/chartex" xmlns:cx7="http://schemas.microsoft.com/office/drawing/2016/5/13/chartex" xmlns:cx8="http://schemas.microsoft.com/office/drawing/2016/5/14/chartex" xmlns:mc="http://schemas.openxmlformats.org/markup-compatibility/2006" xmlns:aink="http://schemas.microsoft.com/office/drawing/2016/ink" xmlns:am3d="http://schemas.microsoft.com/office/drawing/2017/model3d" xmlns:o="urn:schemas-microsoft-com:office:office" xmlns:oel="http://schemas.microsoft.com/office/2019/extlst" xmlns:r="http://schemas.openxmlformats.org/officeDocument/2006/relationships" xmlns:m="http://schemas.openxmlformats.org/officeDocument/2006/math" xmlns:v="urn:schemas-microsoft-com:vml" xmlns:wp14="http://schemas.microsoft.com/office/word/2010/wordprocessingDrawing" xmlns:wp="http://schemas.openxmlformats.org/drawingml/2006/wordprocessingDrawing" xmlns:w10="urn:schemas-microsoft-com:office:word" xmlns:w="http://schemas.openxmlformats.org/wordprocessingml/2006/main" xmlns:w14="http://schemas.microsoft.com/office/word/2010/wordml" xmlns:w15="http://schemas.microsoft.com/office/word/2012/wordml" xmlns:w16cex="http://schemas.microsoft.com/office/word/2018/wordml/cex" xmlns:w16cid="http://schemas.microsoft.com/office/word/2016/wordml/cid" xmlns:w16="http://schemas.microsoft.com/office/word/2018/wordml" xmlns:w16sdtdh="http://schemas.microsoft.com/office/word/2020/wordml/sdtdatahash" xmlns:w16se="http://schemas.microsoft.com/office/word/2015/wordml/symex" xmlns:wpg="http://schemas.microsoft.com/office/word/2010/wordprocessingGroup" xmlns:wpi="http://schemas.microsoft.com/office/word/2010/wordprocessingInk" xmlns:wne="http://schemas.microsoft.com/office/word/2006/wordml" xmlns:wps="http://schemas.microsoft.com/office/word/2010/wordprocessingShape" mc:Ignorable="w14 w15 w16se w16cid w16 w16cex w16sdtdh wp14">
-  <w16cid:commentId w16cid:paraId="787FECFC" w16cid:durableId="226F43C7"/>
-  <w16cid:commentId w16cid:paraId="1B63E404" w16cid:durableId="097FABF2"/>
-  <w16cid:commentId w16cid:paraId="531ED58A" w16cid:durableId="28A62A26"/>
-  <w16cid:commentId w16cid:paraId="44AFB0B7" w16cid:durableId="0D3C92BA"/>
-  <w16cid:commentId w16cid:paraId="5412A4B4" w16cid:durableId="74774B62"/>
-</w16cid:commentsIds>
 </file>
 
 <file path=word/endnotes.xml><?xml version="1.0" encoding="utf-8"?>
@@ -1416,25 +1230,6 @@
       </w:r>
     </w:p>
   </w:footnote>
-  <w:footnote w:id="1">
-    <w:p>
-      <w:pPr>
-        <w:pStyle w:val="FootnoteText"/>
-      </w:pPr>
-      <w:r>
-        <w:rPr>
-          <w:rStyle w:val="FootnoteReference"/>
-        </w:rPr>
-        <w:footnoteRef/>
-      </w:r>
-      <w:r>
-        <w:t xml:space="preserve"> </w:t>
-      </w:r>
-      <w:r>
-        <w:t>${SITE}</w:t>
-      </w:r>
-    </w:p>
-  </w:footnote>
 </w:footnotes>
 </file>
 
@@ -1466,14 +1261,6 @@
     </w:pPr>
   </w:p>
 </w:hdr>
-</file>
-
-<file path=word/people.xml><?xml version="1.0" encoding="utf-8"?>
-<w15:people xmlns:wpc="http://schemas.microsoft.com/office/word/2010/wordprocessingCanvas" xmlns:cx="http://schemas.microsoft.com/office/drawing/2014/chartex" xmlns:cx1="http://schemas.microsoft.com/office/drawing/2015/9/8/chartex" xmlns:cx2="http://schemas.microsoft.com/office/drawing/2015/10/21/chartex" xmlns:cx3="http://schemas.microsoft.com/office/drawing/2016/5/9/chartex" xmlns:cx4="http://schemas.microsoft.com/office/drawing/2016/5/10/chartex" xmlns:cx5="http://schemas.microsoft.com/office/drawing/2016/5/11/chartex" xmlns:cx6="http://schemas.microsoft.com/office/drawing/2016/5/12/chartex" xmlns:cx7="http://schemas.microsoft.com/office/drawing/2016/5/13/chartex" xmlns:cx8="http://schemas.microsoft.com/office/drawing/2016/5/14/chartex" xmlns:mc="http://schemas.openxmlformats.org/markup-compatibility/2006" xmlns:aink="http://schemas.microsoft.com/office/drawing/2016/ink" xmlns:am3d="http://schemas.microsoft.com/office/drawing/2017/model3d" xmlns:o="urn:schemas-microsoft-com:office:office" xmlns:oel="http://schemas.microsoft.com/office/2019/extlst" xmlns:r="http://schemas.openxmlformats.org/officeDocument/2006/relationships" xmlns:m="http://schemas.openxmlformats.org/officeDocument/2006/math" xmlns:v="urn:schemas-microsoft-com:vml" xmlns:wp14="http://schemas.microsoft.com/office/word/2010/wordprocessingDrawing" xmlns:wp="http://schemas.openxmlformats.org/drawingml/2006/wordprocessingDrawing" xmlns:w10="urn:schemas-microsoft-com:office:word" xmlns:w="http://schemas.openxmlformats.org/wordprocessingml/2006/main" xmlns:w14="http://schemas.microsoft.com/office/word/2010/wordml" xmlns:w15="http://schemas.microsoft.com/office/word/2012/wordml" xmlns:w16cex="http://schemas.microsoft.com/office/word/2018/wordml/cex" xmlns:w16cid="http://schemas.microsoft.com/office/word/2016/wordml/cid" xmlns:w16="http://schemas.microsoft.com/office/word/2018/wordml" xmlns:w16sdtdh="http://schemas.microsoft.com/office/word/2020/wordml/sdtdatahash" xmlns:w16se="http://schemas.microsoft.com/office/word/2015/wordml/symex" xmlns:wpg="http://schemas.microsoft.com/office/word/2010/wordprocessingGroup" xmlns:wpi="http://schemas.microsoft.com/office/word/2010/wordprocessingInk" xmlns:wne="http://schemas.microsoft.com/office/word/2006/wordml" xmlns:wps="http://schemas.microsoft.com/office/word/2010/wordprocessingShape" mc:Ignorable="w14 w15 w16se w16cid w16 w16cex w16sdtdh wp14">
-  <w15:person w15:author="Guanyang Xue">
-    <w15:presenceInfo w15:providerId="AD" w15:userId="S::gux215@lehigh.edu::3ee7f090-6143-4706-9641-bef37d3fcacb"/>
-  </w15:person>
-</w15:people>
 </file>
 
 <file path=word/styles.xml><?xml version="1.0" encoding="utf-8"?>

</xml_diff>

<commit_message>
Update Negotiate price template
Replace AR with Rec
</commit_message>
<xml_diff>
--- a/Others/Negotiate Energy Charge/template.docx
+++ b/Others/Negotiate Energy Charge/template.docx
@@ -13,21 +13,40 @@
           <w:szCs w:val="22"/>
         </w:rPr>
       </w:pPr>
-      <w:bookmarkStart w:id="0" w:name="h.gjdgxs" w:colFirst="0" w:colLast="0"/>
-      <w:bookmarkEnd w:id="0"/>
       <w:r>
         <w:rPr>
           <w:sz w:val="24"/>
           <w:szCs w:val="24"/>
         </w:rPr>
-        <w:t xml:space="preserve">AR </w:t>
+        <w:t>Recommendation</w:t>
       </w:r>
       <w:r>
         <w:rPr>
           <w:sz w:val="24"/>
           <w:szCs w:val="24"/>
         </w:rPr>
-        <w:t>${AR}</w:t>
+        <w:t xml:space="preserve"> </w:t>
+      </w:r>
+      <w:r>
+        <w:rPr>
+          <w:sz w:val="24"/>
+          <w:szCs w:val="24"/>
+        </w:rPr>
+        <w:t>${</w:t>
+      </w:r>
+      <w:r>
+        <w:rPr>
+          <w:sz w:val="24"/>
+          <w:szCs w:val="24"/>
+        </w:rPr>
+        <w:t>REC</w:t>
+      </w:r>
+      <w:r>
+        <w:rPr>
+          <w:sz w:val="24"/>
+          <w:szCs w:val="24"/>
+        </w:rPr>
+        <w:t>}</w:t>
       </w:r>
       <w:r>
         <w:rPr>
@@ -103,8 +122,8 @@
         <w:spacing w:line="360" w:lineRule="auto"/>
         <w:jc w:val="both"/>
       </w:pPr>
-      <w:bookmarkStart w:id="1" w:name="h.30j0zll" w:colFirst="0" w:colLast="0"/>
-      <w:bookmarkEnd w:id="1"/>
+      <w:bookmarkStart w:id="0" w:name="h.30j0zll" w:colFirst="0" w:colLast="0"/>
+      <w:bookmarkEnd w:id="0"/>
       <w:r>
         <w:tab/>
         <w:t xml:space="preserve">It is recommended that the plant negotiate </w:t>
@@ -1079,7 +1098,19 @@
         <w:rPr>
           <w:b/>
         </w:rPr>
-        <w:t xml:space="preserve"> this AR is</w:t>
+        <w:t xml:space="preserve"> this </w:t>
+      </w:r>
+      <w:r>
+        <w:rPr>
+          <w:b/>
+        </w:rPr>
+        <w:t>recommendation</w:t>
+      </w:r>
+      <w:r>
+        <w:rPr>
+          <w:b/>
+        </w:rPr>
+        <w:t xml:space="preserve"> is</w:t>
       </w:r>
       <w:r>
         <w:rPr>
@@ -1310,7 +1341,7 @@
   <w:docDefaults>
     <w:rPrDefault>
       <w:rPr>
-        <w:rFonts w:ascii="Times New Roman" w:eastAsia="Times New Roman" w:hAnsi="Times New Roman" w:cs="Times New Roman"/>
+        <w:rFonts w:ascii="Times New Roman" w:eastAsia="宋体" w:hAnsi="Times New Roman" w:cs="Times New Roman"/>
         <w:color w:val="000000"/>
         <w:sz w:val="24"/>
         <w:szCs w:val="24"/>
@@ -1699,6 +1730,9 @@
   </w:latentStyles>
   <w:style w:type="paragraph" w:default="1" w:styleId="Normal">
     <w:name w:val="Normal"/>
+    <w:rPr>
+      <w:rFonts w:eastAsia="Times New Roman"/>
+    </w:rPr>
   </w:style>
   <w:style w:type="paragraph" w:styleId="Heading1">
     <w:name w:val="heading 1"/>
@@ -1811,6 +1845,9 @@
     <w:uiPriority w:val="99"/>
     <w:semiHidden/>
     <w:unhideWhenUsed/>
+    <w:rPr>
+      <w:rFonts w:eastAsia="Times New Roman"/>
+    </w:rPr>
     <w:tblPr>
       <w:tblInd w:w="0" w:type="dxa"/>
       <w:tblCellMar>

</xml_diff>